<commit_message>
Update Chapter 5 Basics of Drawing.docx
</commit_message>
<xml_diff>
--- a/7 ... Chapter 5/Chapter 5 Basics of Drawing.docx
+++ b/7 ... Chapter 5/Chapter 5 Basics of Drawing.docx
@@ -109,6 +109,68 @@
       </w:pPr>
       <w:r>
         <w:rPr>
+          <w:noProof/>
+        </w:rPr>
+        <w:drawing>
+          <wp:inline distT="0" distB="0" distL="0" distR="0" wp14:anchorId="1775943F" wp14:editId="1A6DDDF9">
+            <wp:extent cx="2019869" cy="1512046"/>
+            <wp:effectExtent l="0" t="0" r="0" b="0"/>
+            <wp:docPr id="1" name="Picture 1"/>
+            <wp:cNvGraphicFramePr>
+              <a:graphicFrameLocks xmlns:a="http://schemas.openxmlformats.org/drawingml/2006/main" noChangeAspect="1"/>
+            </wp:cNvGraphicFramePr>
+            <a:graphic xmlns:a="http://schemas.openxmlformats.org/drawingml/2006/main">
+              <a:graphicData uri="http://schemas.openxmlformats.org/drawingml/2006/picture">
+                <pic:pic xmlns:pic="http://schemas.openxmlformats.org/drawingml/2006/picture">
+                  <pic:nvPicPr>
+                    <pic:cNvPr id="0" name="Picture 1"/>
+                    <pic:cNvPicPr>
+                      <a:picLocks noChangeAspect="1" noChangeArrowheads="1"/>
+                    </pic:cNvPicPr>
+                  </pic:nvPicPr>
+                  <pic:blipFill>
+                    <a:blip r:embed="rId5">
+                      <a:extLst>
+                        <a:ext uri="{28A0092B-C50C-407E-A947-70E740481C1C}">
+                          <a14:useLocalDpi xmlns:a14="http://schemas.microsoft.com/office/drawing/2010/main" val="0"/>
+                        </a:ext>
+                      </a:extLst>
+                    </a:blip>
+                    <a:srcRect/>
+                    <a:stretch>
+                      <a:fillRect/>
+                    </a:stretch>
+                  </pic:blipFill>
+                  <pic:spPr bwMode="auto">
+                    <a:xfrm>
+                      <a:off x="0" y="0"/>
+                      <a:ext cx="2025274" cy="1516092"/>
+                    </a:xfrm>
+                    <a:prstGeom prst="rect">
+                      <a:avLst/>
+                    </a:prstGeom>
+                    <a:noFill/>
+                    <a:ln>
+                      <a:noFill/>
+                    </a:ln>
+                  </pic:spPr>
+                </pic:pic>
+              </a:graphicData>
+            </a:graphic>
+          </wp:inline>
+        </w:drawing>
+      </w:r>
+    </w:p>
+    <w:p>
+      <w:pPr>
+        <w:rPr>
+          <w:rFonts w:ascii="Times New Roman" w:hAnsi="Times New Roman" w:cs="Times New Roman"/>
+          <w:sz w:val="24"/>
+          <w:szCs w:val="24"/>
+        </w:rPr>
+      </w:pPr>
+      <w:r>
+        <w:rPr>
           <w:rFonts w:ascii="Times New Roman" w:hAnsi="Times New Roman" w:cs="Times New Roman"/>
           <w:sz w:val="24"/>
           <w:szCs w:val="24"/>
@@ -139,15 +201,37 @@
           <w:rFonts w:ascii="Times New Roman" w:hAnsi="Times New Roman" w:cs="Times New Roman"/>
           <w:sz w:val="24"/>
           <w:szCs w:val="24"/>
-        </w:rPr>
-      </w:pPr>
-      <w:r>
-        <w:rPr>
-          <w:rFonts w:ascii="Times New Roman" w:hAnsi="Times New Roman" w:cs="Times New Roman"/>
-          <w:sz w:val="24"/>
-          <w:szCs w:val="24"/>
-        </w:rPr>
-        <w:t xml:space="preserve">This chapter provides a fundamental understanding of GDI, focusing on the basics of drawing lines and filled areas. </w:t>
+          <w14:textOutline w14:w="9525" w14:cap="rnd" w14:cmpd="sng" w14:algn="ctr">
+            <w14:solidFill>
+              <w14:srgbClr w14:val="00B0F0"/>
+            </w14:solidFill>
+            <w14:prstDash w14:val="solid"/>
+            <w14:bevel/>
+          </w14:textOutline>
+        </w:rPr>
+      </w:pPr>
+      <w:r>
+        <w:rPr>
+          <w:rFonts w:ascii="Times New Roman" w:hAnsi="Times New Roman" w:cs="Times New Roman"/>
+          <w:sz w:val="24"/>
+          <w:szCs w:val="24"/>
+        </w:rPr>
+        <w:t xml:space="preserve">This chapter provides a fundamental understanding of GDI, focusing on the </w:t>
+      </w:r>
+      <w:r>
+        <w:rPr>
+          <w:rFonts w:ascii="Times New Roman" w:hAnsi="Times New Roman" w:cs="Times New Roman"/>
+          <w:sz w:val="24"/>
+          <w:szCs w:val="24"/>
+          <w14:textOutline w14:w="9525" w14:cap="rnd" w14:cmpd="sng" w14:algn="ctr">
+            <w14:solidFill>
+              <w14:srgbClr w14:val="00B0F0"/>
+            </w14:solidFill>
+            <w14:prstDash w14:val="solid"/>
+            <w14:bevel/>
+          </w14:textOutline>
+        </w:rPr>
+        <w:t xml:space="preserve">basics of drawing lines and filled areas. </w:t>
       </w:r>
     </w:p>
     <w:p>
@@ -194,6 +278,15 @@
       <w:pPr>
         <w:rPr>
           <w:rFonts w:ascii="Times New Roman" w:hAnsi="Times New Roman" w:cs="Times New Roman"/>
+          <w:sz w:val="24"/>
+          <w:szCs w:val="24"/>
+        </w:rPr>
+      </w:pPr>
+    </w:p>
+    <w:p>
+      <w:pPr>
+        <w:rPr>
+          <w:rFonts w:ascii="Times New Roman" w:hAnsi="Times New Roman" w:cs="Times New Roman"/>
           <w:sz w:val="28"/>
           <w:szCs w:val="28"/>
           <w14:textOutline w14:w="9525" w14:cap="rnd" w14:cmpd="sng" w14:algn="ctr">
@@ -205,9 +298,7 @@
           </w14:textOutline>
         </w:rPr>
       </w:pPr>
-    </w:p>
-    <w:p>
-      <w:pPr>
+      <w:r>
         <w:rPr>
           <w:rFonts w:ascii="Times New Roman" w:hAnsi="Times New Roman" w:cs="Times New Roman"/>
           <w:sz w:val="28"/>
@@ -220,8 +311,345 @@
             <w14:bevel/>
           </w14:textOutline>
         </w:rPr>
-      </w:pPr>
-      <w:r>
+        <w:t>The GDI Philosophy</w:t>
+      </w:r>
+    </w:p>
+    <w:p>
+      <w:pPr>
+        <w:rPr>
+          <w:rFonts w:ascii="Times New Roman" w:hAnsi="Times New Roman" w:cs="Times New Roman"/>
+          <w:sz w:val="24"/>
+          <w:szCs w:val="24"/>
+        </w:rPr>
+      </w:pPr>
+      <w:r>
+        <w:rPr>
+          <w:rFonts w:ascii="Times New Roman" w:hAnsi="Times New Roman" w:cs="Times New Roman"/>
+          <w:sz w:val="24"/>
+          <w:szCs w:val="24"/>
+        </w:rPr>
+        <w:t xml:space="preserve">The </w:t>
+      </w:r>
+      <w:r>
+        <w:rPr>
+          <w:rFonts w:ascii="Times New Roman" w:hAnsi="Times New Roman" w:cs="Times New Roman"/>
+          <w:sz w:val="24"/>
+          <w:szCs w:val="24"/>
+          <w14:textOutline w14:w="9525" w14:cap="rnd" w14:cmpd="sng" w14:algn="ctr">
+            <w14:solidFill>
+              <w14:schemeClr w14:val="accent4">
+                <w14:lumMod w14:val="75000"/>
+              </w14:schemeClr>
+            </w14:solidFill>
+            <w14:prstDash w14:val="solid"/>
+            <w14:bevel/>
+          </w14:textOutline>
+        </w:rPr>
+        <w:t xml:space="preserve">Graphics Device Interface (GDI) </w:t>
+      </w:r>
+      <w:r>
+        <w:rPr>
+          <w:rFonts w:ascii="Times New Roman" w:hAnsi="Times New Roman" w:cs="Times New Roman"/>
+          <w:sz w:val="24"/>
+          <w:szCs w:val="24"/>
+        </w:rPr>
+        <w:t xml:space="preserve">is a fundamental component of Microsoft Windows, responsible for rendering graphics on video displays and printers. </w:t>
+      </w:r>
+    </w:p>
+    <w:p>
+      <w:pPr>
+        <w:rPr>
+          <w:rFonts w:ascii="Times New Roman" w:hAnsi="Times New Roman" w:cs="Times New Roman"/>
+          <w:color w:val="00B0F0"/>
+          <w:sz w:val="24"/>
+          <w:szCs w:val="24"/>
+          <w14:textOutline w14:w="9525" w14:cap="rnd" w14:cmpd="sng" w14:algn="ctr">
+            <w14:solidFill>
+              <w14:srgbClr w14:val="002060"/>
+            </w14:solidFill>
+            <w14:prstDash w14:val="solid"/>
+            <w14:bevel/>
+          </w14:textOutline>
+        </w:rPr>
+      </w:pPr>
+      <w:r>
+        <w:rPr>
+          <w:rFonts w:ascii="Times New Roman" w:hAnsi="Times New Roman" w:cs="Times New Roman"/>
+          <w:sz w:val="24"/>
+          <w:szCs w:val="24"/>
+        </w:rPr>
+        <w:t xml:space="preserve">GDI functions are exported from the </w:t>
+      </w:r>
+      <w:r>
+        <w:rPr>
+          <w:rFonts w:ascii="Times New Roman" w:hAnsi="Times New Roman" w:cs="Times New Roman"/>
+          <w:color w:val="00B0F0"/>
+          <w:sz w:val="24"/>
+          <w:szCs w:val="24"/>
+          <w14:textOutline w14:w="9525" w14:cap="rnd" w14:cmpd="sng" w14:algn="ctr">
+            <w14:solidFill>
+              <w14:srgbClr w14:val="002060"/>
+            </w14:solidFill>
+            <w14:prstDash w14:val="solid"/>
+            <w14:bevel/>
+          </w14:textOutline>
+        </w:rPr>
+        <w:t xml:space="preserve">dynamic-link library GDI32.DLL. </w:t>
+      </w:r>
+    </w:p>
+    <w:p>
+      <w:pPr>
+        <w:rPr>
+          <w:rFonts w:ascii="Times New Roman" w:hAnsi="Times New Roman" w:cs="Times New Roman"/>
+          <w:sz w:val="24"/>
+          <w:szCs w:val="24"/>
+          <w14:textOutline w14:w="9525" w14:cap="rnd" w14:cmpd="sng" w14:algn="ctr">
+            <w14:solidFill>
+              <w14:srgbClr w14:val="002060"/>
+            </w14:solidFill>
+            <w14:prstDash w14:val="solid"/>
+            <w14:bevel/>
+          </w14:textOutline>
+        </w:rPr>
+      </w:pPr>
+      <w:r>
+        <w:rPr>
+          <w:noProof/>
+        </w:rPr>
+        <w:drawing>
+          <wp:inline distT="0" distB="0" distL="0" distR="0" wp14:anchorId="713E94CD" wp14:editId="08DF6441">
+            <wp:extent cx="2382761" cy="1514902"/>
+            <wp:effectExtent l="0" t="0" r="0" b="9525"/>
+            <wp:docPr id="4" name="Picture 4" descr="Graphic Designing – Ashraf Chaudhry"/>
+            <wp:cNvGraphicFramePr>
+              <a:graphicFrameLocks xmlns:a="http://schemas.openxmlformats.org/drawingml/2006/main" noChangeAspect="1"/>
+            </wp:cNvGraphicFramePr>
+            <a:graphic xmlns:a="http://schemas.openxmlformats.org/drawingml/2006/main">
+              <a:graphicData uri="http://schemas.openxmlformats.org/drawingml/2006/picture">
+                <pic:pic xmlns:pic="http://schemas.openxmlformats.org/drawingml/2006/picture">
+                  <pic:nvPicPr>
+                    <pic:cNvPr id="0" name="Picture 10" descr="Graphic Designing – Ashraf Chaudhry"/>
+                    <pic:cNvPicPr>
+                      <a:picLocks noChangeAspect="1" noChangeArrowheads="1"/>
+                    </pic:cNvPicPr>
+                  </pic:nvPicPr>
+                  <pic:blipFill>
+                    <a:blip r:embed="rId6">
+                      <a:extLst>
+                        <a:ext uri="{28A0092B-C50C-407E-A947-70E740481C1C}">
+                          <a14:useLocalDpi xmlns:a14="http://schemas.microsoft.com/office/drawing/2010/main" val="0"/>
+                        </a:ext>
+                      </a:extLst>
+                    </a:blip>
+                    <a:srcRect/>
+                    <a:stretch>
+                      <a:fillRect/>
+                    </a:stretch>
+                  </pic:blipFill>
+                  <pic:spPr bwMode="auto">
+                    <a:xfrm>
+                      <a:off x="0" y="0"/>
+                      <a:ext cx="2394758" cy="1522529"/>
+                    </a:xfrm>
+                    <a:prstGeom prst="rect">
+                      <a:avLst/>
+                    </a:prstGeom>
+                    <a:noFill/>
+                    <a:ln>
+                      <a:noFill/>
+                    </a:ln>
+                  </pic:spPr>
+                </pic:pic>
+              </a:graphicData>
+            </a:graphic>
+          </wp:inline>
+        </w:drawing>
+      </w:r>
+    </w:p>
+    <w:p>
+      <w:pPr>
+        <w:rPr>
+          <w:rFonts w:ascii="Times New Roman" w:hAnsi="Times New Roman" w:cs="Times New Roman"/>
+          <w:sz w:val="24"/>
+          <w:szCs w:val="24"/>
+        </w:rPr>
+      </w:pPr>
+      <w:r>
+        <w:rPr>
+          <w:rFonts w:ascii="Times New Roman" w:hAnsi="Times New Roman" w:cs="Times New Roman"/>
+          <w:sz w:val="24"/>
+          <w:szCs w:val="24"/>
+        </w:rPr>
+        <w:t xml:space="preserve">In Windows 98, GDI32.DLL utilizes the 16-bit dynamic-link library GDI.EXE for the implementation of many of its functions. </w:t>
+      </w:r>
+    </w:p>
+    <w:p>
+      <w:pPr>
+        <w:rPr>
+          <w:rFonts w:ascii="Times New Roman" w:hAnsi="Times New Roman" w:cs="Times New Roman"/>
+          <w:sz w:val="24"/>
+          <w:szCs w:val="24"/>
+        </w:rPr>
+      </w:pPr>
+      <w:r>
+        <w:rPr>
+          <w:rFonts w:ascii="Times New Roman" w:hAnsi="Times New Roman" w:cs="Times New Roman"/>
+          <w:sz w:val="24"/>
+          <w:szCs w:val="24"/>
+        </w:rPr>
+        <w:t>However, in Windows NT, GDI.EXE is only employed for 16-bit programs.</w:t>
+      </w:r>
+    </w:p>
+    <w:p>
+      <w:pPr>
+        <w:rPr>
+          <w:rFonts w:ascii="Times New Roman" w:hAnsi="Times New Roman" w:cs="Times New Roman"/>
+          <w:sz w:val="24"/>
+          <w:szCs w:val="24"/>
+        </w:rPr>
+      </w:pPr>
+      <w:r>
+        <w:rPr>
+          <w:rFonts w:ascii="Times New Roman" w:hAnsi="Times New Roman" w:cs="Times New Roman"/>
+          <w:sz w:val="24"/>
+          <w:szCs w:val="24"/>
+        </w:rPr>
+        <w:t xml:space="preserve">These dynamic-link libraries interact with device drivers for the video display and any connected printers. </w:t>
+      </w:r>
+    </w:p>
+    <w:p>
+      <w:pPr>
+        <w:rPr>
+          <w:rFonts w:ascii="Times New Roman" w:hAnsi="Times New Roman" w:cs="Times New Roman"/>
+          <w:sz w:val="24"/>
+          <w:szCs w:val="24"/>
+        </w:rPr>
+      </w:pPr>
+      <w:r>
+        <w:rPr>
+          <w:rFonts w:ascii="Times New Roman" w:hAnsi="Times New Roman" w:cs="Times New Roman"/>
+          <w:sz w:val="24"/>
+          <w:szCs w:val="24"/>
+        </w:rPr>
+        <w:lastRenderedPageBreak/>
+        <w:t xml:space="preserve">The video driver interfaces with the video display hardware, while the printer driver translates GDI commands into codes or commands that the respective printers can interpret. </w:t>
+      </w:r>
+    </w:p>
+    <w:p>
+      <w:pPr>
+        <w:rPr>
+          <w:rFonts w:ascii="Times New Roman" w:hAnsi="Times New Roman" w:cs="Times New Roman"/>
+          <w:sz w:val="24"/>
+          <w:szCs w:val="24"/>
+        </w:rPr>
+      </w:pPr>
+      <w:r>
+        <w:rPr>
+          <w:rFonts w:ascii="Times New Roman" w:hAnsi="Times New Roman" w:cs="Times New Roman"/>
+          <w:sz w:val="24"/>
+          <w:szCs w:val="24"/>
+        </w:rPr>
+        <w:t>Consequently, different video display adapters and printers require specific device drivers.</w:t>
+      </w:r>
+    </w:p>
+    <w:p>
+      <w:pPr>
+        <w:rPr>
+          <w:rFonts w:ascii="Times New Roman" w:hAnsi="Times New Roman" w:cs="Times New Roman"/>
+          <w:sz w:val="24"/>
+          <w:szCs w:val="24"/>
+        </w:rPr>
+      </w:pPr>
+      <w:r>
+        <w:rPr>
+          <w:rFonts w:ascii="Times New Roman" w:hAnsi="Times New Roman" w:cs="Times New Roman"/>
+          <w:sz w:val="24"/>
+          <w:szCs w:val="24"/>
+        </w:rPr>
+        <w:t xml:space="preserve">While Windows NT used a </w:t>
+      </w:r>
+      <w:r>
+        <w:rPr>
+          <w:rFonts w:ascii="Times New Roman" w:hAnsi="Times New Roman" w:cs="Times New Roman"/>
+          <w:color w:val="FF00FF"/>
+          <w:sz w:val="24"/>
+          <w:szCs w:val="24"/>
+        </w:rPr>
+        <w:t>separate 16-bit dynamic-link library</w:t>
+      </w:r>
+      <w:r>
+        <w:rPr>
+          <w:rFonts w:ascii="Times New Roman" w:hAnsi="Times New Roman" w:cs="Times New Roman"/>
+          <w:sz w:val="24"/>
+          <w:szCs w:val="24"/>
+        </w:rPr>
+        <w:t>, GDI.EXE, for the implementation of GDI functions in 16-bit programs, this functionality has been integrated into GDI32.DLL in Windows 10 and 11.</w:t>
+      </w:r>
+    </w:p>
+    <w:p>
+      <w:pPr>
+        <w:rPr>
+          <w:rFonts w:ascii="Times New Roman" w:hAnsi="Times New Roman" w:cs="Times New Roman"/>
+          <w:sz w:val="24"/>
+          <w:szCs w:val="24"/>
+        </w:rPr>
+      </w:pPr>
+      <w:r>
+        <w:rPr>
+          <w:noProof/>
+        </w:rPr>
+        <w:drawing>
+          <wp:inline distT="0" distB="0" distL="0" distR="0" wp14:anchorId="0E02B477" wp14:editId="39C4C356">
+            <wp:extent cx="2853051" cy="1446662"/>
+            <wp:effectExtent l="0" t="0" r="5080" b="1270"/>
+            <wp:docPr id="5" name="Picture 5" descr="What is gdi32.dll? - dynamic link library"/>
+            <wp:cNvGraphicFramePr>
+              <a:graphicFrameLocks xmlns:a="http://schemas.openxmlformats.org/drawingml/2006/main" noChangeAspect="1"/>
+            </wp:cNvGraphicFramePr>
+            <a:graphic xmlns:a="http://schemas.openxmlformats.org/drawingml/2006/main">
+              <a:graphicData uri="http://schemas.openxmlformats.org/drawingml/2006/picture">
+                <pic:pic xmlns:pic="http://schemas.openxmlformats.org/drawingml/2006/picture">
+                  <pic:nvPicPr>
+                    <pic:cNvPr id="0" name="Picture 12" descr="What is gdi32.dll? - dynamic link library"/>
+                    <pic:cNvPicPr>
+                      <a:picLocks noChangeAspect="1" noChangeArrowheads="1"/>
+                    </pic:cNvPicPr>
+                  </pic:nvPicPr>
+                  <pic:blipFill>
+                    <a:blip r:embed="rId7">
+                      <a:extLst>
+                        <a:ext uri="{28A0092B-C50C-407E-A947-70E740481C1C}">
+                          <a14:useLocalDpi xmlns:a14="http://schemas.microsoft.com/office/drawing/2010/main" val="0"/>
+                        </a:ext>
+                      </a:extLst>
+                    </a:blip>
+                    <a:srcRect/>
+                    <a:stretch>
+                      <a:fillRect/>
+                    </a:stretch>
+                  </pic:blipFill>
+                  <pic:spPr bwMode="auto">
+                    <a:xfrm>
+                      <a:off x="0" y="0"/>
+                      <a:ext cx="2862535" cy="1451471"/>
+                    </a:xfrm>
+                    <a:prstGeom prst="rect">
+                      <a:avLst/>
+                    </a:prstGeom>
+                    <a:noFill/>
+                    <a:ln>
+                      <a:noFill/>
+                    </a:ln>
+                  </pic:spPr>
+                </pic:pic>
+              </a:graphicData>
+            </a:graphic>
+          </wp:inline>
+        </w:drawing>
+      </w:r>
+    </w:p>
+    <w:p>
+      <w:pPr>
         <w:rPr>
           <w:rFonts w:ascii="Times New Roman" w:hAnsi="Times New Roman" w:cs="Times New Roman"/>
           <w:sz w:val="28"/>
@@ -234,162 +662,8 @@
             <w14:bevel/>
           </w14:textOutline>
         </w:rPr>
-        <w:t>The GDI Philosophy</w:t>
-      </w:r>
-    </w:p>
-    <w:p>
-      <w:pPr>
-        <w:rPr>
-          <w:rFonts w:ascii="Times New Roman" w:hAnsi="Times New Roman" w:cs="Times New Roman"/>
-          <w:sz w:val="24"/>
-          <w:szCs w:val="24"/>
-        </w:rPr>
-      </w:pPr>
-      <w:r>
-        <w:rPr>
-          <w:rFonts w:ascii="Times New Roman" w:hAnsi="Times New Roman" w:cs="Times New Roman"/>
-          <w:sz w:val="24"/>
-          <w:szCs w:val="24"/>
-        </w:rPr>
-        <w:t xml:space="preserve">The Graphics Device Interface (GDI) is a fundamental component of Microsoft Windows, responsible for rendering graphics on video displays and printers. </w:t>
-      </w:r>
-    </w:p>
-    <w:p>
-      <w:pPr>
-        <w:rPr>
-          <w:rFonts w:ascii="Times New Roman" w:hAnsi="Times New Roman" w:cs="Times New Roman"/>
-          <w:sz w:val="24"/>
-          <w:szCs w:val="24"/>
-          <w14:textOutline w14:w="9525" w14:cap="rnd" w14:cmpd="sng" w14:algn="ctr">
-            <w14:solidFill>
-              <w14:srgbClr w14:val="002060"/>
-            </w14:solidFill>
-            <w14:prstDash w14:val="solid"/>
-            <w14:bevel/>
-          </w14:textOutline>
-        </w:rPr>
-      </w:pPr>
-      <w:r>
-        <w:rPr>
-          <w:rFonts w:ascii="Times New Roman" w:hAnsi="Times New Roman" w:cs="Times New Roman"/>
-          <w:sz w:val="24"/>
-          <w:szCs w:val="24"/>
-        </w:rPr>
-        <w:t xml:space="preserve">GDI functions are exported from the </w:t>
-      </w:r>
-      <w:r>
-        <w:rPr>
-          <w:rFonts w:ascii="Times New Roman" w:hAnsi="Times New Roman" w:cs="Times New Roman"/>
-          <w:color w:val="00B0F0"/>
-          <w:sz w:val="24"/>
-          <w:szCs w:val="24"/>
-          <w14:textOutline w14:w="9525" w14:cap="rnd" w14:cmpd="sng" w14:algn="ctr">
-            <w14:solidFill>
-              <w14:srgbClr w14:val="002060"/>
-            </w14:solidFill>
-            <w14:prstDash w14:val="solid"/>
-            <w14:bevel/>
-          </w14:textOutline>
-        </w:rPr>
-        <w:t xml:space="preserve">dynamic-link library GDI32.DLL. </w:t>
-      </w:r>
-    </w:p>
-    <w:p>
-      <w:pPr>
-        <w:rPr>
-          <w:rFonts w:ascii="Times New Roman" w:hAnsi="Times New Roman" w:cs="Times New Roman"/>
-          <w:sz w:val="24"/>
-          <w:szCs w:val="24"/>
-        </w:rPr>
-      </w:pPr>
-      <w:r>
-        <w:rPr>
-          <w:rFonts w:ascii="Times New Roman" w:hAnsi="Times New Roman" w:cs="Times New Roman"/>
-          <w:sz w:val="24"/>
-          <w:szCs w:val="24"/>
-        </w:rPr>
-        <w:t xml:space="preserve">In Windows 98, GDI32.DLL utilizes the 16-bit dynamic-link library GDI.EXE for the implementation of many of its functions. </w:t>
-      </w:r>
-    </w:p>
-    <w:p>
-      <w:pPr>
-        <w:rPr>
-          <w:rFonts w:ascii="Times New Roman" w:hAnsi="Times New Roman" w:cs="Times New Roman"/>
-          <w:sz w:val="24"/>
-          <w:szCs w:val="24"/>
-        </w:rPr>
-      </w:pPr>
-      <w:r>
-        <w:rPr>
-          <w:rFonts w:ascii="Times New Roman" w:hAnsi="Times New Roman" w:cs="Times New Roman"/>
-          <w:sz w:val="24"/>
-          <w:szCs w:val="24"/>
-        </w:rPr>
-        <w:t>However, in Windows NT, GDI.EXE is only employed for 16-bit programs.</w:t>
-      </w:r>
-    </w:p>
-    <w:p>
-      <w:pPr>
-        <w:rPr>
-          <w:rFonts w:ascii="Times New Roman" w:hAnsi="Times New Roman" w:cs="Times New Roman"/>
-          <w:sz w:val="24"/>
-          <w:szCs w:val="24"/>
-        </w:rPr>
-      </w:pPr>
-      <w:r>
-        <w:rPr>
-          <w:rFonts w:ascii="Times New Roman" w:hAnsi="Times New Roman" w:cs="Times New Roman"/>
-          <w:sz w:val="24"/>
-          <w:szCs w:val="24"/>
-        </w:rPr>
-        <w:t xml:space="preserve">These dynamic-link libraries interact with device drivers for the video display and any connected printers. </w:t>
-      </w:r>
-    </w:p>
-    <w:p>
-      <w:pPr>
-        <w:rPr>
-          <w:rFonts w:ascii="Times New Roman" w:hAnsi="Times New Roman" w:cs="Times New Roman"/>
-          <w:sz w:val="24"/>
-          <w:szCs w:val="24"/>
-        </w:rPr>
-      </w:pPr>
-      <w:r>
-        <w:rPr>
-          <w:rFonts w:ascii="Times New Roman" w:hAnsi="Times New Roman" w:cs="Times New Roman"/>
-          <w:sz w:val="24"/>
-          <w:szCs w:val="24"/>
-        </w:rPr>
-        <w:t xml:space="preserve">The video driver interfaces with the video display hardware, while the printer driver translates GDI commands into codes or commands that the respective printers can interpret. </w:t>
-      </w:r>
-    </w:p>
-    <w:p>
-      <w:pPr>
-        <w:rPr>
-          <w:rFonts w:ascii="Times New Roman" w:hAnsi="Times New Roman" w:cs="Times New Roman"/>
-          <w:sz w:val="24"/>
-          <w:szCs w:val="24"/>
-        </w:rPr>
-      </w:pPr>
-      <w:r>
-        <w:rPr>
-          <w:rFonts w:ascii="Times New Roman" w:hAnsi="Times New Roman" w:cs="Times New Roman"/>
-          <w:sz w:val="24"/>
-          <w:szCs w:val="24"/>
-        </w:rPr>
-        <w:t>Consequently, different video display adapters and printers require specific device drivers.</w:t>
-      </w:r>
-    </w:p>
-    <w:p>
-      <w:pPr>
-        <w:rPr>
-          <w:rFonts w:ascii="Times New Roman" w:hAnsi="Times New Roman" w:cs="Times New Roman"/>
-          <w:sz w:val="24"/>
-          <w:szCs w:val="24"/>
-        </w:rPr>
-      </w:pPr>
-    </w:p>
-    <w:p>
-      <w:pPr>
+      </w:pPr>
+      <w:r>
         <w:rPr>
           <w:rFonts w:ascii="Times New Roman" w:hAnsi="Times New Roman" w:cs="Times New Roman"/>
           <w:sz w:val="28"/>
@@ -402,8 +676,133 @@
             <w14:bevel/>
           </w14:textOutline>
         </w:rPr>
-      </w:pPr>
-      <w:r>
+        <w:t>Device-Independent Graphics</w:t>
+      </w:r>
+    </w:p>
+    <w:p>
+      <w:pPr>
+        <w:rPr>
+          <w:rFonts w:ascii="Times New Roman" w:hAnsi="Times New Roman" w:cs="Times New Roman"/>
+          <w:sz w:val="24"/>
+          <w:szCs w:val="24"/>
+        </w:rPr>
+      </w:pPr>
+      <w:r>
+        <w:rPr>
+          <w:rFonts w:ascii="Times New Roman" w:hAnsi="Times New Roman" w:cs="Times New Roman"/>
+          <w:sz w:val="24"/>
+          <w:szCs w:val="24"/>
+        </w:rPr>
+        <w:t xml:space="preserve">GDI is designed to support </w:t>
+      </w:r>
+      <w:r>
+        <w:rPr>
+          <w:rFonts w:ascii="Times New Roman" w:hAnsi="Times New Roman" w:cs="Times New Roman"/>
+          <w:color w:val="7030A0"/>
+          <w:sz w:val="24"/>
+          <w:szCs w:val="24"/>
+        </w:rPr>
+        <w:t>device-independent graphics</w:t>
+      </w:r>
+      <w:r>
+        <w:rPr>
+          <w:rFonts w:ascii="Times New Roman" w:hAnsi="Times New Roman" w:cs="Times New Roman"/>
+          <w:sz w:val="24"/>
+          <w:szCs w:val="24"/>
+        </w:rPr>
+        <w:t xml:space="preserve">, enabling Windows applications to function seamlessly on any compatible graphics output device. </w:t>
+      </w:r>
+    </w:p>
+    <w:p>
+      <w:pPr>
+        <w:rPr>
+          <w:rFonts w:ascii="Times New Roman" w:hAnsi="Times New Roman" w:cs="Times New Roman"/>
+          <w:sz w:val="24"/>
+          <w:szCs w:val="24"/>
+        </w:rPr>
+      </w:pPr>
+      <w:r>
+        <w:rPr>
+          <w:rFonts w:ascii="Times New Roman" w:hAnsi="Times New Roman" w:cs="Times New Roman"/>
+          <w:sz w:val="24"/>
+          <w:szCs w:val="24"/>
+        </w:rPr>
+        <w:t>This goal is achieved by providing mechanisms that isolate programs from the unique characteristics of different output devices.</w:t>
+      </w:r>
+    </w:p>
+    <w:p>
+      <w:pPr>
+        <w:rPr>
+          <w:rFonts w:ascii="Times New Roman" w:hAnsi="Times New Roman" w:cs="Times New Roman"/>
+          <w:sz w:val="24"/>
+          <w:szCs w:val="24"/>
+        </w:rPr>
+      </w:pPr>
+      <w:r>
+        <w:rPr>
+          <w:noProof/>
+        </w:rPr>
+        <w:drawing>
+          <wp:inline distT="0" distB="0" distL="0" distR="0" wp14:anchorId="4F3B924C" wp14:editId="49217FE2">
+            <wp:extent cx="1869440" cy="2456815"/>
+            <wp:effectExtent l="0" t="0" r="0" b="635"/>
+            <wp:docPr id="6" name="Picture 6"/>
+            <wp:cNvGraphicFramePr>
+              <a:graphicFrameLocks xmlns:a="http://schemas.openxmlformats.org/drawingml/2006/main" noChangeAspect="1"/>
+            </wp:cNvGraphicFramePr>
+            <a:graphic xmlns:a="http://schemas.openxmlformats.org/drawingml/2006/main">
+              <a:graphicData uri="http://schemas.openxmlformats.org/drawingml/2006/picture">
+                <pic:pic xmlns:pic="http://schemas.openxmlformats.org/drawingml/2006/picture">
+                  <pic:nvPicPr>
+                    <pic:cNvPr id="0" name="Picture 14"/>
+                    <pic:cNvPicPr>
+                      <a:picLocks noChangeAspect="1" noChangeArrowheads="1"/>
+                    </pic:cNvPicPr>
+                  </pic:nvPicPr>
+                  <pic:blipFill>
+                    <a:blip r:embed="rId8">
+                      <a:extLst>
+                        <a:ext uri="{28A0092B-C50C-407E-A947-70E740481C1C}">
+                          <a14:useLocalDpi xmlns:a14="http://schemas.microsoft.com/office/drawing/2010/main" val="0"/>
+                        </a:ext>
+                      </a:extLst>
+                    </a:blip>
+                    <a:srcRect/>
+                    <a:stretch>
+                      <a:fillRect/>
+                    </a:stretch>
+                  </pic:blipFill>
+                  <pic:spPr bwMode="auto">
+                    <a:xfrm>
+                      <a:off x="0" y="0"/>
+                      <a:ext cx="1869440" cy="2456815"/>
+                    </a:xfrm>
+                    <a:prstGeom prst="rect">
+                      <a:avLst/>
+                    </a:prstGeom>
+                    <a:noFill/>
+                    <a:ln>
+                      <a:noFill/>
+                    </a:ln>
+                  </pic:spPr>
+                </pic:pic>
+              </a:graphicData>
+            </a:graphic>
+          </wp:inline>
+        </w:drawing>
+      </w:r>
+    </w:p>
+    <w:p>
+      <w:pPr>
+        <w:rPr>
+          <w:rFonts w:ascii="Times New Roman" w:hAnsi="Times New Roman" w:cs="Times New Roman"/>
+          <w:sz w:val="24"/>
+          <w:szCs w:val="24"/>
+        </w:rPr>
+      </w:pPr>
+    </w:p>
+    <w:p>
+      <w:pPr>
         <w:rPr>
           <w:rFonts w:ascii="Times New Roman" w:hAnsi="Times New Roman" w:cs="Times New Roman"/>
           <w:sz w:val="28"/>
@@ -416,67 +815,37 @@
             <w14:bevel/>
           </w14:textOutline>
         </w:rPr>
-        <w:t>Device-Independent Graphics</w:t>
-      </w:r>
-    </w:p>
-    <w:p>
-      <w:pPr>
-        <w:rPr>
-          <w:rFonts w:ascii="Times New Roman" w:hAnsi="Times New Roman" w:cs="Times New Roman"/>
-          <w:sz w:val="24"/>
-          <w:szCs w:val="24"/>
-        </w:rPr>
-      </w:pPr>
-      <w:r>
-        <w:rPr>
-          <w:rFonts w:ascii="Times New Roman" w:hAnsi="Times New Roman" w:cs="Times New Roman"/>
-          <w:sz w:val="24"/>
-          <w:szCs w:val="24"/>
-        </w:rPr>
-        <w:t xml:space="preserve">GDI is designed to support device-independent graphics, enabling Windows applications to function seamlessly on any compatible graphics output device. </w:t>
-      </w:r>
-    </w:p>
-    <w:p>
-      <w:pPr>
-        <w:rPr>
-          <w:rFonts w:ascii="Times New Roman" w:hAnsi="Times New Roman" w:cs="Times New Roman"/>
-          <w:sz w:val="24"/>
-          <w:szCs w:val="24"/>
-        </w:rPr>
-      </w:pPr>
-      <w:r>
-        <w:rPr>
-          <w:rFonts w:ascii="Times New Roman" w:hAnsi="Times New Roman" w:cs="Times New Roman"/>
-          <w:sz w:val="24"/>
-          <w:szCs w:val="24"/>
-        </w:rPr>
-        <w:t>This goal is achieved by providing mechanisms that isolate programs from the unique characteristics of different output devices.</w:t>
-      </w:r>
-    </w:p>
-    <w:p>
-      <w:pPr>
-        <w:rPr>
-          <w:rFonts w:ascii="Times New Roman" w:hAnsi="Times New Roman" w:cs="Times New Roman"/>
-          <w:sz w:val="24"/>
-          <w:szCs w:val="24"/>
-        </w:rPr>
-      </w:pPr>
-    </w:p>
-    <w:p>
-      <w:pPr>
-        <w:rPr>
-          <w:rFonts w:ascii="Times New Roman" w:hAnsi="Times New Roman" w:cs="Times New Roman"/>
-          <w:sz w:val="24"/>
-          <w:szCs w:val="24"/>
-        </w:rPr>
-      </w:pPr>
-    </w:p>
-    <w:p>
-      <w:pPr>
-        <w:rPr>
-          <w:rFonts w:ascii="Times New Roman" w:hAnsi="Times New Roman" w:cs="Times New Roman"/>
-          <w:sz w:val="24"/>
-          <w:szCs w:val="24"/>
+      </w:pPr>
+    </w:p>
+    <w:p>
+      <w:pPr>
+        <w:rPr>
+          <w:rFonts w:ascii="Times New Roman" w:hAnsi="Times New Roman" w:cs="Times New Roman"/>
+          <w:sz w:val="28"/>
+          <w:szCs w:val="28"/>
+          <w14:textOutline w14:w="9525" w14:cap="rnd" w14:cmpd="sng" w14:algn="ctr">
+            <w14:solidFill>
+              <w14:srgbClr w14:val="00B050"/>
+            </w14:solidFill>
+            <w14:prstDash w14:val="solid"/>
+            <w14:bevel/>
+          </w14:textOutline>
+        </w:rPr>
+      </w:pPr>
+    </w:p>
+    <w:p>
+      <w:pPr>
+        <w:rPr>
+          <w:rFonts w:ascii="Times New Roman" w:hAnsi="Times New Roman" w:cs="Times New Roman"/>
+          <w:sz w:val="28"/>
+          <w:szCs w:val="28"/>
+          <w14:textOutline w14:w="9525" w14:cap="rnd" w14:cmpd="sng" w14:algn="ctr">
+            <w14:solidFill>
+              <w14:srgbClr w14:val="00B050"/>
+            </w14:solidFill>
+            <w14:prstDash w14:val="solid"/>
+            <w14:bevel/>
+          </w14:textOutline>
         </w:rPr>
       </w:pPr>
     </w:p>
@@ -516,61 +885,159 @@
       <w:pPr>
         <w:rPr>
           <w:rFonts w:ascii="Times New Roman" w:hAnsi="Times New Roman" w:cs="Times New Roman"/>
-          <w:sz w:val="24"/>
-          <w:szCs w:val="24"/>
-        </w:rPr>
-      </w:pPr>
-      <w:r>
-        <w:rPr>
-          <w:rFonts w:ascii="Times New Roman" w:hAnsi="Times New Roman" w:cs="Times New Roman"/>
-          <w:sz w:val="24"/>
-          <w:szCs w:val="24"/>
-        </w:rPr>
-        <w:t xml:space="preserve">Graphics output devices can be categorized into two main types: raster devices and vector devices. </w:t>
-      </w:r>
-    </w:p>
-    <w:p>
-      <w:pPr>
-        <w:rPr>
-          <w:rFonts w:ascii="Times New Roman" w:hAnsi="Times New Roman" w:cs="Times New Roman"/>
-          <w:sz w:val="24"/>
-          <w:szCs w:val="24"/>
-        </w:rPr>
-      </w:pPr>
-      <w:r>
-        <w:rPr>
-          <w:rFonts w:ascii="Times New Roman" w:hAnsi="Times New Roman" w:cs="Times New Roman"/>
-          <w:sz w:val="24"/>
-          <w:szCs w:val="24"/>
-        </w:rPr>
-        <w:t xml:space="preserve">Raster devices, which include video display adapters, dot-matrix printers, and laser printers, represent images as a rectangular pattern of dots. </w:t>
-      </w:r>
-    </w:p>
-    <w:p>
-      <w:pPr>
-        <w:rPr>
-          <w:rFonts w:ascii="Times New Roman" w:hAnsi="Times New Roman" w:cs="Times New Roman"/>
-          <w:sz w:val="24"/>
-          <w:szCs w:val="24"/>
-        </w:rPr>
-      </w:pPr>
-      <w:r>
-        <w:rPr>
-          <w:rFonts w:ascii="Times New Roman" w:hAnsi="Times New Roman" w:cs="Times New Roman"/>
-          <w:sz w:val="24"/>
-          <w:szCs w:val="24"/>
-        </w:rPr>
-        <w:t>Vector devices, primarily limited to plotters these days, generate images using lines.</w:t>
-      </w:r>
-    </w:p>
-    <w:p>
-      <w:pPr>
-        <w:rPr>
-          <w:rFonts w:ascii="Times New Roman" w:hAnsi="Times New Roman" w:cs="Times New Roman"/>
-          <w:sz w:val="24"/>
-          <w:szCs w:val="24"/>
-        </w:rPr>
-      </w:pPr>
+          <w:color w:val="FF00FF"/>
+          <w:sz w:val="24"/>
+          <w:szCs w:val="24"/>
+        </w:rPr>
+      </w:pPr>
+      <w:r>
+        <w:rPr>
+          <w:rFonts w:ascii="Times New Roman" w:hAnsi="Times New Roman" w:cs="Times New Roman"/>
+          <w:sz w:val="24"/>
+          <w:szCs w:val="24"/>
+        </w:rPr>
+        <w:t xml:space="preserve">Graphics output devices can be categorized into two main types: </w:t>
+      </w:r>
+      <w:r>
+        <w:rPr>
+          <w:rFonts w:ascii="Times New Roman" w:hAnsi="Times New Roman" w:cs="Times New Roman"/>
+          <w:color w:val="7030A0"/>
+          <w:sz w:val="24"/>
+          <w:szCs w:val="24"/>
+        </w:rPr>
+        <w:t xml:space="preserve">raster devices </w:t>
+      </w:r>
+      <w:r>
+        <w:rPr>
+          <w:rFonts w:ascii="Times New Roman" w:hAnsi="Times New Roman" w:cs="Times New Roman"/>
+          <w:sz w:val="24"/>
+          <w:szCs w:val="24"/>
+        </w:rPr>
+        <w:t xml:space="preserve">and </w:t>
+      </w:r>
+      <w:r>
+        <w:rPr>
+          <w:rFonts w:ascii="Times New Roman" w:hAnsi="Times New Roman" w:cs="Times New Roman"/>
+          <w:color w:val="FF00FF"/>
+          <w:sz w:val="24"/>
+          <w:szCs w:val="24"/>
+        </w:rPr>
+        <w:t xml:space="preserve">vector devices. </w:t>
+      </w:r>
+    </w:p>
+    <w:p>
+      <w:pPr>
+        <w:rPr>
+          <w:rFonts w:ascii="Times New Roman" w:hAnsi="Times New Roman" w:cs="Times New Roman"/>
+          <w:sz w:val="24"/>
+          <w:szCs w:val="24"/>
+        </w:rPr>
+      </w:pPr>
+      <w:r>
+        <w:rPr>
+          <w:rFonts w:ascii="Times New Roman" w:hAnsi="Times New Roman" w:cs="Times New Roman"/>
+          <w:color w:val="0000FF"/>
+          <w:sz w:val="24"/>
+          <w:szCs w:val="24"/>
+        </w:rPr>
+        <w:t>Raster devices,</w:t>
+      </w:r>
+      <w:r>
+        <w:rPr>
+          <w:rFonts w:ascii="Times New Roman" w:hAnsi="Times New Roman" w:cs="Times New Roman"/>
+          <w:sz w:val="24"/>
+          <w:szCs w:val="24"/>
+        </w:rPr>
+        <w:t xml:space="preserve"> which include video display adapters, dot-matrix printers, and laser printers, represent images as a rectangular pattern of dots. </w:t>
+      </w:r>
+    </w:p>
+    <w:p>
+      <w:pPr>
+        <w:rPr>
+          <w:rFonts w:ascii="Times New Roman" w:hAnsi="Times New Roman" w:cs="Times New Roman"/>
+          <w:sz w:val="24"/>
+          <w:szCs w:val="24"/>
+        </w:rPr>
+      </w:pPr>
+      <w:r>
+        <w:rPr>
+          <w:rFonts w:ascii="Times New Roman" w:hAnsi="Times New Roman" w:cs="Times New Roman"/>
+          <w:color w:val="0000FF"/>
+          <w:sz w:val="24"/>
+          <w:szCs w:val="24"/>
+        </w:rPr>
+        <w:t xml:space="preserve">Vector devices, </w:t>
+      </w:r>
+      <w:r>
+        <w:rPr>
+          <w:rFonts w:ascii="Times New Roman" w:hAnsi="Times New Roman" w:cs="Times New Roman"/>
+          <w:sz w:val="24"/>
+          <w:szCs w:val="24"/>
+        </w:rPr>
+        <w:t>primarily limited to plotters these days, generate images using lines.</w:t>
+      </w:r>
+    </w:p>
+    <w:p>
+      <w:pPr>
+        <w:rPr>
+          <w:rFonts w:ascii="Times New Roman" w:hAnsi="Times New Roman" w:cs="Times New Roman"/>
+          <w:sz w:val="24"/>
+          <w:szCs w:val="24"/>
+        </w:rPr>
+      </w:pPr>
+      <w:r>
+        <w:rPr>
+          <w:noProof/>
+        </w:rPr>
+        <w:drawing>
+          <wp:inline distT="0" distB="0" distL="0" distR="0" wp14:anchorId="1395764F" wp14:editId="6D97B32E">
+            <wp:extent cx="4061654" cy="1740089"/>
+            <wp:effectExtent l="0" t="0" r="0" b="0"/>
+            <wp:docPr id="7" name="Picture 7" descr="The Difference Between Vector Graphics and Raster Graphics - Platt College  San Diego"/>
+            <wp:cNvGraphicFramePr>
+              <a:graphicFrameLocks xmlns:a="http://schemas.openxmlformats.org/drawingml/2006/main" noChangeAspect="1"/>
+            </wp:cNvGraphicFramePr>
+            <a:graphic xmlns:a="http://schemas.openxmlformats.org/drawingml/2006/main">
+              <a:graphicData uri="http://schemas.openxmlformats.org/drawingml/2006/picture">
+                <pic:pic xmlns:pic="http://schemas.openxmlformats.org/drawingml/2006/picture">
+                  <pic:nvPicPr>
+                    <pic:cNvPr id="0" name="Picture 16" descr="The Difference Between Vector Graphics and Raster Graphics - Platt College  San Diego"/>
+                    <pic:cNvPicPr>
+                      <a:picLocks noChangeAspect="1" noChangeArrowheads="1"/>
+                    </pic:cNvPicPr>
+                  </pic:nvPicPr>
+                  <pic:blipFill>
+                    <a:blip r:embed="rId9" cstate="print">
+                      <a:extLst>
+                        <a:ext uri="{28A0092B-C50C-407E-A947-70E740481C1C}">
+                          <a14:useLocalDpi xmlns:a14="http://schemas.microsoft.com/office/drawing/2010/main" val="0"/>
+                        </a:ext>
+                      </a:extLst>
+                    </a:blip>
+                    <a:srcRect/>
+                    <a:stretch>
+                      <a:fillRect/>
+                    </a:stretch>
+                  </pic:blipFill>
+                  <pic:spPr bwMode="auto">
+                    <a:xfrm>
+                      <a:off x="0" y="0"/>
+                      <a:ext cx="4071132" cy="1744149"/>
+                    </a:xfrm>
+                    <a:prstGeom prst="rect">
+                      <a:avLst/>
+                    </a:prstGeom>
+                    <a:noFill/>
+                    <a:ln>
+                      <a:noFill/>
+                    </a:ln>
+                  </pic:spPr>
+                </pic:pic>
+              </a:graphicData>
+            </a:graphic>
+          </wp:inline>
+        </w:drawing>
+      </w:r>
     </w:p>
     <w:p>
       <w:pPr>
@@ -630,6 +1097,68 @@
       </w:pPr>
       <w:r>
         <w:rPr>
+          <w:noProof/>
+        </w:rPr>
+        <w:drawing>
+          <wp:inline distT="0" distB="0" distL="0" distR="0" wp14:anchorId="4D20940C" wp14:editId="4D0B79DA">
+            <wp:extent cx="2418609" cy="1671851"/>
+            <wp:effectExtent l="0" t="0" r="1270" b="5080"/>
+            <wp:docPr id="8" name="Picture 8" descr="Raster vs Vector: Best Image Format for Printing | Blog | Square Signs"/>
+            <wp:cNvGraphicFramePr>
+              <a:graphicFrameLocks xmlns:a="http://schemas.openxmlformats.org/drawingml/2006/main" noChangeAspect="1"/>
+            </wp:cNvGraphicFramePr>
+            <a:graphic xmlns:a="http://schemas.openxmlformats.org/drawingml/2006/main">
+              <a:graphicData uri="http://schemas.openxmlformats.org/drawingml/2006/picture">
+                <pic:pic xmlns:pic="http://schemas.openxmlformats.org/drawingml/2006/picture">
+                  <pic:nvPicPr>
+                    <pic:cNvPr id="0" name="Picture 18" descr="Raster vs Vector: Best Image Format for Printing | Blog | Square Signs"/>
+                    <pic:cNvPicPr>
+                      <a:picLocks noChangeAspect="1" noChangeArrowheads="1"/>
+                    </pic:cNvPicPr>
+                  </pic:nvPicPr>
+                  <pic:blipFill>
+                    <a:blip r:embed="rId10">
+                      <a:extLst>
+                        <a:ext uri="{28A0092B-C50C-407E-A947-70E740481C1C}">
+                          <a14:useLocalDpi xmlns:a14="http://schemas.microsoft.com/office/drawing/2010/main" val="0"/>
+                        </a:ext>
+                      </a:extLst>
+                    </a:blip>
+                    <a:srcRect/>
+                    <a:stretch>
+                      <a:fillRect/>
+                    </a:stretch>
+                  </pic:blipFill>
+                  <pic:spPr bwMode="auto">
+                    <a:xfrm>
+                      <a:off x="0" y="0"/>
+                      <a:ext cx="2441918" cy="1687963"/>
+                    </a:xfrm>
+                    <a:prstGeom prst="rect">
+                      <a:avLst/>
+                    </a:prstGeom>
+                    <a:noFill/>
+                    <a:ln>
+                      <a:noFill/>
+                    </a:ln>
+                  </pic:spPr>
+                </pic:pic>
+              </a:graphicData>
+            </a:graphic>
+          </wp:inline>
+        </w:drawing>
+      </w:r>
+    </w:p>
+    <w:p>
+      <w:pPr>
+        <w:rPr>
+          <w:rFonts w:ascii="Times New Roman" w:hAnsi="Times New Roman" w:cs="Times New Roman"/>
+          <w:sz w:val="24"/>
+          <w:szCs w:val="24"/>
+        </w:rPr>
+      </w:pPr>
+      <w:r>
+        <w:rPr>
           <w:rFonts w:ascii="Times New Roman" w:hAnsi="Times New Roman" w:cs="Times New Roman"/>
           <w:sz w:val="24"/>
           <w:szCs w:val="24"/>
@@ -864,144 +1393,252 @@
             <w14:bevel/>
           </w14:textOutline>
         </w:rPr>
+        <w:t>Programmers' Control</w:t>
+      </w:r>
+    </w:p>
+    <w:p>
+      <w:pPr>
+        <w:rPr>
+          <w:rFonts w:ascii="Times New Roman" w:hAnsi="Times New Roman" w:cs="Times New Roman"/>
+          <w:sz w:val="24"/>
+          <w:szCs w:val="24"/>
+        </w:rPr>
+      </w:pPr>
+      <w:r>
+        <w:rPr>
+          <w:rFonts w:ascii="Times New Roman" w:hAnsi="Times New Roman" w:cs="Times New Roman"/>
+          <w:sz w:val="24"/>
+          <w:szCs w:val="24"/>
+        </w:rPr>
+        <w:t xml:space="preserve">Programmers can opt for a virtual coordinate system to maintain a level of abstraction from the hardware or utilize the device coordinate system for closer hardware interaction. </w:t>
+      </w:r>
+    </w:p>
+    <w:p>
+      <w:pPr>
+        <w:rPr>
+          <w:rFonts w:ascii="Times New Roman" w:hAnsi="Times New Roman" w:cs="Times New Roman"/>
+          <w:sz w:val="24"/>
+          <w:szCs w:val="24"/>
+        </w:rPr>
+      </w:pPr>
+      <w:r>
+        <w:rPr>
+          <w:rFonts w:ascii="Times New Roman" w:hAnsi="Times New Roman" w:cs="Times New Roman"/>
+          <w:sz w:val="24"/>
+          <w:szCs w:val="24"/>
+        </w:rPr>
+        <w:t xml:space="preserve">Some programmers argue that using pixels signifies a departure from device independence. </w:t>
+      </w:r>
+    </w:p>
+    <w:p>
+      <w:pPr>
+        <w:rPr>
+          <w:rFonts w:ascii="Times New Roman" w:hAnsi="Times New Roman" w:cs="Times New Roman"/>
+          <w:sz w:val="24"/>
+          <w:szCs w:val="24"/>
+        </w:rPr>
+      </w:pPr>
+      <w:r>
+        <w:rPr>
+          <w:rFonts w:ascii="Times New Roman" w:hAnsi="Times New Roman" w:cs="Times New Roman"/>
+          <w:sz w:val="24"/>
+          <w:szCs w:val="24"/>
+        </w:rPr>
+        <w:t xml:space="preserve">However, as discussed earlier, this is not entirely true. </w:t>
+      </w:r>
+    </w:p>
+    <w:p>
+      <w:pPr>
+        <w:rPr>
+          <w:rFonts w:ascii="Times New Roman" w:hAnsi="Times New Roman" w:cs="Times New Roman"/>
+          <w:sz w:val="24"/>
+          <w:szCs w:val="24"/>
+        </w:rPr>
+      </w:pPr>
+      <w:r>
+        <w:rPr>
+          <w:rFonts w:ascii="Times New Roman" w:hAnsi="Times New Roman" w:cs="Times New Roman"/>
+          <w:sz w:val="24"/>
+          <w:szCs w:val="24"/>
+        </w:rPr>
+        <w:t xml:space="preserve">The key lies in using pixels in a device-independent manner. </w:t>
+      </w:r>
+    </w:p>
+    <w:p>
+      <w:pPr>
+        <w:rPr>
+          <w:rFonts w:ascii="Times New Roman" w:hAnsi="Times New Roman" w:cs="Times New Roman"/>
+          <w:sz w:val="24"/>
+          <w:szCs w:val="24"/>
+        </w:rPr>
+      </w:pPr>
+      <w:r>
+        <w:rPr>
+          <w:rFonts w:ascii="Times New Roman" w:hAnsi="Times New Roman" w:cs="Times New Roman"/>
+          <w:sz w:val="24"/>
+          <w:szCs w:val="24"/>
+        </w:rPr>
+        <w:t xml:space="preserve">This requires the graphics interface language to provide mechanisms for a program to determine the hardware characteristics of the device and make appropriate adjustments. </w:t>
+      </w:r>
+    </w:p>
+    <w:p>
+      <w:pPr>
+        <w:rPr>
+          <w:rFonts w:ascii="Times New Roman" w:hAnsi="Times New Roman" w:cs="Times New Roman"/>
+          <w:sz w:val="24"/>
+          <w:szCs w:val="24"/>
+        </w:rPr>
+      </w:pPr>
+      <w:r>
+        <w:rPr>
+          <w:rFonts w:ascii="Times New Roman" w:hAnsi="Times New Roman" w:cs="Times New Roman"/>
+          <w:sz w:val="24"/>
+          <w:szCs w:val="24"/>
+        </w:rPr>
+        <w:t xml:space="preserve">For instance, in the SYSMETS programs, the pixel size of a standard system font character was used to space text on the screen. </w:t>
+      </w:r>
+    </w:p>
+    <w:p>
+      <w:pPr>
+        <w:rPr>
+          <w:rFonts w:ascii="Times New Roman" w:hAnsi="Times New Roman" w:cs="Times New Roman"/>
+          <w:sz w:val="24"/>
+          <w:szCs w:val="24"/>
+        </w:rPr>
+      </w:pPr>
+      <w:r>
+        <w:rPr>
+          <w:rFonts w:ascii="Times New Roman" w:hAnsi="Times New Roman" w:cs="Times New Roman"/>
+          <w:sz w:val="24"/>
+          <w:szCs w:val="24"/>
+        </w:rPr>
+        <w:t xml:space="preserve">This approach allowed the programs to adapt to different display adapters with varying resolutions, text sizes, and aspect ratios. </w:t>
+      </w:r>
+    </w:p>
+    <w:p>
+      <w:pPr>
+        <w:rPr>
+          <w:rFonts w:ascii="Times New Roman" w:hAnsi="Times New Roman" w:cs="Times New Roman"/>
+          <w:sz w:val="24"/>
+          <w:szCs w:val="24"/>
+        </w:rPr>
+      </w:pPr>
+      <w:r>
+        <w:rPr>
+          <w:rFonts w:ascii="Times New Roman" w:hAnsi="Times New Roman" w:cs="Times New Roman"/>
+          <w:sz w:val="24"/>
+          <w:szCs w:val="24"/>
+        </w:rPr>
+        <w:t>Other methods for determining display sizes will be introduced in subsequent chapters.</w:t>
+      </w:r>
+    </w:p>
+    <w:p>
+      <w:pPr>
+        <w:rPr>
+          <w:rFonts w:ascii="Times New Roman" w:hAnsi="Times New Roman" w:cs="Times New Roman"/>
+          <w:sz w:val="24"/>
+          <w:szCs w:val="24"/>
+        </w:rPr>
+      </w:pPr>
+    </w:p>
+    <w:p>
+      <w:pPr>
+        <w:rPr>
+          <w:rFonts w:ascii="Times New Roman" w:hAnsi="Times New Roman" w:cs="Times New Roman"/>
+          <w:sz w:val="28"/>
+          <w:szCs w:val="28"/>
+          <w14:textOutline w14:w="9525" w14:cap="rnd" w14:cmpd="sng" w14:algn="ctr">
+            <w14:solidFill>
+              <w14:srgbClr w14:val="00B050"/>
+            </w14:solidFill>
+            <w14:prstDash w14:val="solid"/>
+            <w14:bevel/>
+          </w14:textOutline>
+        </w:rPr>
+      </w:pPr>
+      <w:r>
+        <w:rPr>
+          <w:rFonts w:ascii="Times New Roman" w:hAnsi="Times New Roman" w:cs="Times New Roman"/>
+          <w:sz w:val="28"/>
+          <w:szCs w:val="28"/>
+          <w14:textOutline w14:w="9525" w14:cap="rnd" w14:cmpd="sng" w14:algn="ctr">
+            <w14:solidFill>
+              <w14:srgbClr w14:val="00B050"/>
+            </w14:solidFill>
+            <w14:prstDash w14:val="solid"/>
+            <w14:bevel/>
+          </w14:textOutline>
+        </w:rPr>
+        <w:t>Monochrome Displays</w:t>
+      </w:r>
+    </w:p>
+    <w:p>
+      <w:pPr>
+        <w:rPr>
+          <w:rFonts w:ascii="Times New Roman" w:hAnsi="Times New Roman" w:cs="Times New Roman"/>
+          <w:sz w:val="24"/>
+          <w:szCs w:val="24"/>
+        </w:rPr>
+      </w:pPr>
+      <w:r>
+        <w:rPr>
+          <w:rFonts w:ascii="Times New Roman" w:hAnsi="Times New Roman" w:cs="Times New Roman"/>
+          <w:sz w:val="24"/>
+          <w:szCs w:val="24"/>
+        </w:rPr>
+        <w:t xml:space="preserve">In the early days of Windows, many users ran the operating system with a monochrome display. </w:t>
+      </w:r>
+    </w:p>
+    <w:p>
+      <w:pPr>
+        <w:rPr>
+          <w:rFonts w:ascii="Times New Roman" w:hAnsi="Times New Roman" w:cs="Times New Roman"/>
+          <w:sz w:val="24"/>
+          <w:szCs w:val="24"/>
+        </w:rPr>
+      </w:pPr>
+      <w:r>
+        <w:rPr>
+          <w:rFonts w:ascii="Times New Roman" w:hAnsi="Times New Roman" w:cs="Times New Roman"/>
+          <w:sz w:val="24"/>
+          <w:szCs w:val="24"/>
+        </w:rPr>
+        <w:t xml:space="preserve">This meant that the display could only display two colors: black and white. </w:t>
+      </w:r>
+    </w:p>
+    <w:p>
+      <w:pPr>
+        <w:rPr>
+          <w:rFonts w:ascii="Times New Roman" w:hAnsi="Times New Roman" w:cs="Times New Roman"/>
+          <w:sz w:val="24"/>
+          <w:szCs w:val="24"/>
+        </w:rPr>
+      </w:pPr>
+      <w:r>
+        <w:rPr>
+          <w:rFonts w:ascii="Times New Roman" w:hAnsi="Times New Roman" w:cs="Times New Roman"/>
+          <w:sz w:val="24"/>
+          <w:szCs w:val="24"/>
+        </w:rPr>
+        <w:t xml:space="preserve">As a result, GDI was designed to allow programmers to write programs without having to worry about color. </w:t>
+      </w:r>
+    </w:p>
+    <w:p>
+      <w:pPr>
+        <w:rPr>
+          <w:rFonts w:ascii="Times New Roman" w:hAnsi="Times New Roman" w:cs="Times New Roman"/>
+          <w:sz w:val="24"/>
+          <w:szCs w:val="24"/>
+        </w:rPr>
+      </w:pPr>
+      <w:r>
+        <w:rPr>
+          <w:rFonts w:ascii="Times New Roman" w:hAnsi="Times New Roman" w:cs="Times New Roman"/>
+          <w:sz w:val="24"/>
+          <w:szCs w:val="24"/>
+        </w:rPr>
         <w:lastRenderedPageBreak/>
-        <w:t>Programmers' Control</w:t>
-      </w:r>
-    </w:p>
-    <w:p>
-      <w:pPr>
-        <w:rPr>
-          <w:rFonts w:ascii="Times New Roman" w:hAnsi="Times New Roman" w:cs="Times New Roman"/>
-          <w:sz w:val="24"/>
-          <w:szCs w:val="24"/>
-        </w:rPr>
-      </w:pPr>
-      <w:r>
-        <w:rPr>
-          <w:rFonts w:ascii="Times New Roman" w:hAnsi="Times New Roman" w:cs="Times New Roman"/>
-          <w:sz w:val="24"/>
-          <w:szCs w:val="24"/>
-        </w:rPr>
-        <w:t xml:space="preserve">Programmers can opt for a virtual coordinate system to maintain a level of abstraction from the hardware or utilize the device coordinate system for closer hardware interaction. </w:t>
-      </w:r>
-    </w:p>
-    <w:p>
-      <w:pPr>
-        <w:rPr>
-          <w:rFonts w:ascii="Times New Roman" w:hAnsi="Times New Roman" w:cs="Times New Roman"/>
-          <w:sz w:val="24"/>
-          <w:szCs w:val="24"/>
-        </w:rPr>
-      </w:pPr>
-      <w:r>
-        <w:rPr>
-          <w:rFonts w:ascii="Times New Roman" w:hAnsi="Times New Roman" w:cs="Times New Roman"/>
-          <w:sz w:val="24"/>
-          <w:szCs w:val="24"/>
-        </w:rPr>
-        <w:t xml:space="preserve">Some programmers argue that using pixels signifies a departure from device independence. </w:t>
-      </w:r>
-    </w:p>
-    <w:p>
-      <w:pPr>
-        <w:rPr>
-          <w:rFonts w:ascii="Times New Roman" w:hAnsi="Times New Roman" w:cs="Times New Roman"/>
-          <w:sz w:val="24"/>
-          <w:szCs w:val="24"/>
-        </w:rPr>
-      </w:pPr>
-      <w:r>
-        <w:rPr>
-          <w:rFonts w:ascii="Times New Roman" w:hAnsi="Times New Roman" w:cs="Times New Roman"/>
-          <w:sz w:val="24"/>
-          <w:szCs w:val="24"/>
-        </w:rPr>
-        <w:t xml:space="preserve">However, as discussed earlier, this is not entirely true. </w:t>
-      </w:r>
-    </w:p>
-    <w:p>
-      <w:pPr>
-        <w:rPr>
-          <w:rFonts w:ascii="Times New Roman" w:hAnsi="Times New Roman" w:cs="Times New Roman"/>
-          <w:sz w:val="24"/>
-          <w:szCs w:val="24"/>
-        </w:rPr>
-      </w:pPr>
-      <w:r>
-        <w:rPr>
-          <w:rFonts w:ascii="Times New Roman" w:hAnsi="Times New Roman" w:cs="Times New Roman"/>
-          <w:sz w:val="24"/>
-          <w:szCs w:val="24"/>
-        </w:rPr>
-        <w:t xml:space="preserve">The key lies in using pixels in a device-independent manner. </w:t>
-      </w:r>
-    </w:p>
-    <w:p>
-      <w:pPr>
-        <w:rPr>
-          <w:rFonts w:ascii="Times New Roman" w:hAnsi="Times New Roman" w:cs="Times New Roman"/>
-          <w:sz w:val="24"/>
-          <w:szCs w:val="24"/>
-        </w:rPr>
-      </w:pPr>
-      <w:r>
-        <w:rPr>
-          <w:rFonts w:ascii="Times New Roman" w:hAnsi="Times New Roman" w:cs="Times New Roman"/>
-          <w:sz w:val="24"/>
-          <w:szCs w:val="24"/>
-        </w:rPr>
-        <w:t xml:space="preserve">This requires the graphics interface language to provide mechanisms for a program to determine the hardware characteristics of the device and make appropriate adjustments. </w:t>
-      </w:r>
-    </w:p>
-    <w:p>
-      <w:pPr>
-        <w:rPr>
-          <w:rFonts w:ascii="Times New Roman" w:hAnsi="Times New Roman" w:cs="Times New Roman"/>
-          <w:sz w:val="24"/>
-          <w:szCs w:val="24"/>
-        </w:rPr>
-      </w:pPr>
-      <w:r>
-        <w:rPr>
-          <w:rFonts w:ascii="Times New Roman" w:hAnsi="Times New Roman" w:cs="Times New Roman"/>
-          <w:sz w:val="24"/>
-          <w:szCs w:val="24"/>
-        </w:rPr>
-        <w:t xml:space="preserve">For instance, in the SYSMETS programs, the pixel size of a standard system font character was used to space text on the screen. </w:t>
-      </w:r>
-    </w:p>
-    <w:p>
-      <w:pPr>
-        <w:rPr>
-          <w:rFonts w:ascii="Times New Roman" w:hAnsi="Times New Roman" w:cs="Times New Roman"/>
-          <w:sz w:val="24"/>
-          <w:szCs w:val="24"/>
-        </w:rPr>
-      </w:pPr>
-      <w:r>
-        <w:rPr>
-          <w:rFonts w:ascii="Times New Roman" w:hAnsi="Times New Roman" w:cs="Times New Roman"/>
-          <w:sz w:val="24"/>
-          <w:szCs w:val="24"/>
-        </w:rPr>
-        <w:t xml:space="preserve">This approach allowed the programs to adapt to different display adapters with varying resolutions, text sizes, and aspect ratios. </w:t>
-      </w:r>
-    </w:p>
-    <w:p>
-      <w:pPr>
-        <w:rPr>
-          <w:rFonts w:ascii="Times New Roman" w:hAnsi="Times New Roman" w:cs="Times New Roman"/>
-          <w:sz w:val="24"/>
-          <w:szCs w:val="24"/>
-        </w:rPr>
-      </w:pPr>
-      <w:r>
-        <w:rPr>
-          <w:rFonts w:ascii="Times New Roman" w:hAnsi="Times New Roman" w:cs="Times New Roman"/>
-          <w:sz w:val="24"/>
-          <w:szCs w:val="24"/>
-        </w:rPr>
-        <w:t>Other methods for determining display sizes will be introduced in subsequent chapters.</w:t>
+        <w:t>Windows would automatically convert any colors used in the program to shades of gray.</w:t>
       </w:r>
     </w:p>
     <w:p>
@@ -1041,76 +1678,77 @@
             <w14:bevel/>
           </w14:textOutline>
         </w:rPr>
-        <w:t>Monochrome Displays</w:t>
-      </w:r>
-    </w:p>
-    <w:p>
-      <w:pPr>
-        <w:rPr>
-          <w:rFonts w:ascii="Times New Roman" w:hAnsi="Times New Roman" w:cs="Times New Roman"/>
-          <w:sz w:val="24"/>
-          <w:szCs w:val="24"/>
-        </w:rPr>
-      </w:pPr>
-      <w:r>
-        <w:rPr>
-          <w:rFonts w:ascii="Times New Roman" w:hAnsi="Times New Roman" w:cs="Times New Roman"/>
-          <w:sz w:val="24"/>
-          <w:szCs w:val="24"/>
-        </w:rPr>
-        <w:t xml:space="preserve">In the early days of Windows, many users ran the operating system with a monochrome display. </w:t>
-      </w:r>
-    </w:p>
-    <w:p>
-      <w:pPr>
-        <w:rPr>
-          <w:rFonts w:ascii="Times New Roman" w:hAnsi="Times New Roman" w:cs="Times New Roman"/>
-          <w:sz w:val="24"/>
-          <w:szCs w:val="24"/>
-        </w:rPr>
-      </w:pPr>
-      <w:r>
-        <w:rPr>
-          <w:rFonts w:ascii="Times New Roman" w:hAnsi="Times New Roman" w:cs="Times New Roman"/>
-          <w:sz w:val="24"/>
-          <w:szCs w:val="24"/>
-        </w:rPr>
-        <w:t xml:space="preserve">This meant that the display could only display two colors: black and white. </w:t>
-      </w:r>
-    </w:p>
-    <w:p>
-      <w:pPr>
-        <w:rPr>
-          <w:rFonts w:ascii="Times New Roman" w:hAnsi="Times New Roman" w:cs="Times New Roman"/>
-          <w:sz w:val="24"/>
-          <w:szCs w:val="24"/>
-        </w:rPr>
-      </w:pPr>
-      <w:r>
-        <w:rPr>
-          <w:rFonts w:ascii="Times New Roman" w:hAnsi="Times New Roman" w:cs="Times New Roman"/>
-          <w:sz w:val="24"/>
-          <w:szCs w:val="24"/>
-        </w:rPr>
-        <w:t xml:space="preserve">As a result, GDI was designed to allow programmers to write programs without having to worry about color. </w:t>
-      </w:r>
-    </w:p>
-    <w:p>
-      <w:pPr>
-        <w:rPr>
-          <w:rFonts w:ascii="Times New Roman" w:hAnsi="Times New Roman" w:cs="Times New Roman"/>
-          <w:sz w:val="24"/>
-          <w:szCs w:val="24"/>
-        </w:rPr>
-      </w:pPr>
-      <w:r>
-        <w:rPr>
-          <w:rFonts w:ascii="Times New Roman" w:hAnsi="Times New Roman" w:cs="Times New Roman"/>
-          <w:sz w:val="24"/>
-          <w:szCs w:val="24"/>
-        </w:rPr>
-        <w:t>Windows would automatically convert any colors used in the program to shades of gray.</w:t>
-      </w:r>
+        <w:t>Color Displays</w:t>
+      </w:r>
+    </w:p>
+    <w:p>
+      <w:pPr>
+        <w:rPr>
+          <w:rFonts w:ascii="Times New Roman" w:hAnsi="Times New Roman" w:cs="Times New Roman"/>
+          <w:sz w:val="24"/>
+          <w:szCs w:val="24"/>
+        </w:rPr>
+      </w:pPr>
+      <w:r>
+        <w:rPr>
+          <w:rFonts w:ascii="Times New Roman" w:hAnsi="Times New Roman" w:cs="Times New Roman"/>
+          <w:sz w:val="24"/>
+          <w:szCs w:val="24"/>
+        </w:rPr>
+        <w:t xml:space="preserve">Even in more recent years, some users, such as laptop users, were restricted to gray shades. </w:t>
+      </w:r>
+    </w:p>
+    <w:p>
+      <w:pPr>
+        <w:rPr>
+          <w:rFonts w:ascii="Times New Roman" w:hAnsi="Times New Roman" w:cs="Times New Roman"/>
+          <w:sz w:val="24"/>
+          <w:szCs w:val="24"/>
+        </w:rPr>
+      </w:pPr>
+      <w:r>
+        <w:rPr>
+          <w:rFonts w:ascii="Times New Roman" w:hAnsi="Times New Roman" w:cs="Times New Roman"/>
+          <w:sz w:val="24"/>
+          <w:szCs w:val="24"/>
+        </w:rPr>
+        <w:t xml:space="preserve">However, with the increasing affordability of color displays, the number of users with color displays has grown significantly. </w:t>
+      </w:r>
+    </w:p>
+    <w:p>
+      <w:pPr>
+        <w:rPr>
+          <w:rFonts w:ascii="Times New Roman" w:hAnsi="Times New Roman" w:cs="Times New Roman"/>
+          <w:sz w:val="24"/>
+          <w:szCs w:val="24"/>
+        </w:rPr>
+      </w:pPr>
+      <w:r>
+        <w:rPr>
+          <w:rFonts w:ascii="Times New Roman" w:hAnsi="Times New Roman" w:cs="Times New Roman"/>
+          <w:sz w:val="24"/>
+          <w:szCs w:val="24"/>
+        </w:rPr>
+        <w:t>Today, video displays used with Windows 98 have different color capabilities, ranging from 16 colors to "true color" with millions of colors.</w:t>
+      </w:r>
+    </w:p>
+    <w:p>
+      <w:pPr>
+        <w:rPr>
+          <w:rFonts w:ascii="Times New Roman" w:hAnsi="Times New Roman" w:cs="Times New Roman"/>
+          <w:sz w:val="24"/>
+          <w:szCs w:val="24"/>
+        </w:rPr>
+      </w:pPr>
+    </w:p>
+    <w:p>
+      <w:pPr>
+        <w:rPr>
+          <w:rFonts w:ascii="Times New Roman" w:hAnsi="Times New Roman" w:cs="Times New Roman"/>
+          <w:sz w:val="24"/>
+          <w:szCs w:val="24"/>
+        </w:rPr>
+      </w:pPr>
     </w:p>
     <w:p>
       <w:pPr>
@@ -1149,116 +1787,6 @@
             <w14:bevel/>
           </w14:textOutline>
         </w:rPr>
-        <w:t>Color Displays</w:t>
-      </w:r>
-    </w:p>
-    <w:p>
-      <w:pPr>
-        <w:rPr>
-          <w:rFonts w:ascii="Times New Roman" w:hAnsi="Times New Roman" w:cs="Times New Roman"/>
-          <w:sz w:val="24"/>
-          <w:szCs w:val="24"/>
-        </w:rPr>
-      </w:pPr>
-      <w:r>
-        <w:rPr>
-          <w:rFonts w:ascii="Times New Roman" w:hAnsi="Times New Roman" w:cs="Times New Roman"/>
-          <w:sz w:val="24"/>
-          <w:szCs w:val="24"/>
-        </w:rPr>
-        <w:t xml:space="preserve">Even in more recent years, some users, such as laptop users, were restricted to gray shades. </w:t>
-      </w:r>
-    </w:p>
-    <w:p>
-      <w:pPr>
-        <w:rPr>
-          <w:rFonts w:ascii="Times New Roman" w:hAnsi="Times New Roman" w:cs="Times New Roman"/>
-          <w:sz w:val="24"/>
-          <w:szCs w:val="24"/>
-        </w:rPr>
-      </w:pPr>
-      <w:r>
-        <w:rPr>
-          <w:rFonts w:ascii="Times New Roman" w:hAnsi="Times New Roman" w:cs="Times New Roman"/>
-          <w:sz w:val="24"/>
-          <w:szCs w:val="24"/>
-        </w:rPr>
-        <w:t xml:space="preserve">However, with the increasing affordability of color displays, the number of users with color displays has grown significantly. </w:t>
-      </w:r>
-    </w:p>
-    <w:p>
-      <w:pPr>
-        <w:rPr>
-          <w:rFonts w:ascii="Times New Roman" w:hAnsi="Times New Roman" w:cs="Times New Roman"/>
-          <w:sz w:val="24"/>
-          <w:szCs w:val="24"/>
-        </w:rPr>
-      </w:pPr>
-      <w:r>
-        <w:rPr>
-          <w:rFonts w:ascii="Times New Roman" w:hAnsi="Times New Roman" w:cs="Times New Roman"/>
-          <w:sz w:val="24"/>
-          <w:szCs w:val="24"/>
-        </w:rPr>
-        <w:t>Today, video displays used with Windows 98 have different color capabilities, ranging from 16 colors to "true color" with millions of colors.</w:t>
-      </w:r>
-    </w:p>
-    <w:p>
-      <w:pPr>
-        <w:rPr>
-          <w:rFonts w:ascii="Times New Roman" w:hAnsi="Times New Roman" w:cs="Times New Roman"/>
-          <w:sz w:val="24"/>
-          <w:szCs w:val="24"/>
-        </w:rPr>
-      </w:pPr>
-    </w:p>
-    <w:p>
-      <w:pPr>
-        <w:rPr>
-          <w:rFonts w:ascii="Times New Roman" w:hAnsi="Times New Roman" w:cs="Times New Roman"/>
-          <w:sz w:val="24"/>
-          <w:szCs w:val="24"/>
-        </w:rPr>
-      </w:pPr>
-    </w:p>
-    <w:p>
-      <w:pPr>
-        <w:rPr>
-          <w:rFonts w:ascii="Times New Roman" w:hAnsi="Times New Roman" w:cs="Times New Roman"/>
-          <w:sz w:val="24"/>
-          <w:szCs w:val="24"/>
-        </w:rPr>
-      </w:pPr>
-    </w:p>
-    <w:p>
-      <w:pPr>
-        <w:rPr>
-          <w:rFonts w:ascii="Times New Roman" w:hAnsi="Times New Roman" w:cs="Times New Roman"/>
-          <w:sz w:val="28"/>
-          <w:szCs w:val="28"/>
-          <w14:textOutline w14:w="9525" w14:cap="rnd" w14:cmpd="sng" w14:algn="ctr">
-            <w14:solidFill>
-              <w14:srgbClr w14:val="00B050"/>
-            </w14:solidFill>
-            <w14:prstDash w14:val="solid"/>
-            <w14:bevel/>
-          </w14:textOutline>
-        </w:rPr>
-      </w:pPr>
-      <w:r>
-        <w:rPr>
-          <w:rFonts w:ascii="Times New Roman" w:hAnsi="Times New Roman" w:cs="Times New Roman"/>
-          <w:sz w:val="28"/>
-          <w:szCs w:val="28"/>
-          <w14:textOutline w14:w="9525" w14:cap="rnd" w14:cmpd="sng" w14:algn="ctr">
-            <w14:solidFill>
-              <w14:srgbClr w14:val="00B050"/>
-            </w14:solidFill>
-            <w14:prstDash w14:val="solid"/>
-            <w14:bevel/>
-          </w14:textOutline>
-        </w:rPr>
-        <w:lastRenderedPageBreak/>
         <w:t>Inkjet vs. Laser Printers</w:t>
       </w:r>
     </w:p>
@@ -1540,6 +2068,7 @@
           <w:sz w:val="24"/>
           <w:szCs w:val="24"/>
         </w:rPr>
+        <w:lastRenderedPageBreak/>
         <w:t>The limitations of GDI</w:t>
       </w:r>
       <w:r>
@@ -1722,7 +2251,6 @@
             <w14:bevel/>
           </w14:textOutline>
         </w:rPr>
-        <w:lastRenderedPageBreak/>
         <w:t>TYPES OF GDI FUNCTION CALLS</w:t>
       </w:r>
     </w:p>
@@ -2090,6 +2618,7 @@
             <w14:bevel/>
           </w14:textOutline>
         </w:rPr>
+        <w:lastRenderedPageBreak/>
         <w:t>Device Context Attribute Management:</w:t>
       </w:r>
     </w:p>
@@ -2276,7 +2805,6 @@
             <w14:bevel/>
           </w14:textOutline>
         </w:rPr>
-        <w:lastRenderedPageBreak/>
         <w:t>GDI Object Manipulation:</w:t>
       </w:r>
     </w:p>
@@ -2563,16 +3091,7 @@
           <w:sz w:val="24"/>
           <w:szCs w:val="24"/>
         </w:rPr>
-        <w:t xml:space="preserve">A bitmap, also known as a raster image, is a rectangular array of bits that correspond to the pixels of a display device. Bitmaps are the foundation of raster graphics and are commonly used for displaying complex images, including real-world scenes, on the video display or printer. </w:t>
-      </w:r>
-      <w:r>
-        <w:rPr>
-          <w:rFonts w:ascii="Times New Roman" w:hAnsi="Times New Roman" w:cs="Times New Roman"/>
-          <w:sz w:val="24"/>
-          <w:szCs w:val="24"/>
-        </w:rPr>
-        <w:lastRenderedPageBreak/>
-        <w:t>Bitmaps are also employed for displaying small images that require rapid rendering, such as icons, mouse cursors, and toolbar buttons. GDI supports two types of bitmaps: device-dependent bitmaps, which are GDI objects, and device-independent bitmaps (DIBs), which were introduced in Windows 3.0 and can be stored in disk files. Bitmaps will be discussed in detail in Chapters 14 and 15.</w:t>
+        <w:t>A bitmap, also known as a raster image, is a rectangular array of bits that correspond to the pixels of a display device. Bitmaps are the foundation of raster graphics and are commonly used for displaying complex images, including real-world scenes, on the video display or printer. Bitmaps are also employed for displaying small images that require rapid rendering, such as icons, mouse cursors, and toolbar buttons. GDI supports two types of bitmaps: device-dependent bitmaps, which are GDI objects, and device-independent bitmaps (DIBs), which were introduced in Windows 3.0 and can be stored in disk files. Bitmaps will be discussed in detail in Chapters 14 and 15.</w:t>
       </w:r>
     </w:p>
     <w:p>

</xml_diff>